<commit_message>
clean up final procedure for data manager and repository
</commit_message>
<xml_diff>
--- a/ALK_substitution/AutomationofALKsubstitution.docx
+++ b/ALK_substitution/AutomationofALKsubstitution.docx
@@ -9,10 +9,26 @@
     </w:p>
     <w:p>
       <w:r>
-        <w:t>For many years now, Age Length Key supplementation has been done manually, following the procedure described here (link).</w:t>
-      </w:r>
-      <w:r>
-        <w:t xml:space="preserve"> This procedure states that for each species and area, if total measured individuals for a certain age are less than 25, this area ALK should be supplemented with the data from another area following a predefined scheme of neighbour areas:</w:t>
+        <w:t xml:space="preserve">For many years now, Age Length Key supplementation </w:t>
+      </w:r>
+      <w:proofErr w:type="gramStart"/>
+      <w:r>
+        <w:t>has been done</w:t>
+      </w:r>
+      <w:proofErr w:type="gramEnd"/>
+      <w:r>
+        <w:t xml:space="preserve"> manually, following the procedure described here (link).</w:t>
+      </w:r>
+      <w:r>
+        <w:t xml:space="preserve"> This procedure states that for each species and area, if total measured individuals for a certain age are less than 25, this area ALK </w:t>
+      </w:r>
+      <w:proofErr w:type="gramStart"/>
+      <w:r>
+        <w:t>should be supplemented</w:t>
+      </w:r>
+      <w:proofErr w:type="gramEnd"/>
+      <w:r>
+        <w:t xml:space="preserve"> with the data from another area following a predefined scheme of neighbour areas:</w:t>
       </w:r>
     </w:p>
     <w:tbl>
@@ -2395,12 +2411,36 @@
     </w:p>
     <w:p>
       <w:r>
-        <w:t>Figure 1: Standard Roundfish Areas used for roundfish since 1980, for all standard species since 1991. Additional RFA 10 added in 2009.</w:t>
+        <w:t xml:space="preserve">Figure 1: Standard </w:t>
+      </w:r>
+      <w:proofErr w:type="spellStart"/>
+      <w:r>
+        <w:t>Roundfish</w:t>
+      </w:r>
+      <w:proofErr w:type="spellEnd"/>
+      <w:r>
+        <w:t xml:space="preserve"> Areas used for </w:t>
+      </w:r>
+      <w:proofErr w:type="spellStart"/>
+      <w:r>
+        <w:t>roundfish</w:t>
+      </w:r>
+      <w:proofErr w:type="spellEnd"/>
+      <w:r>
+        <w:t xml:space="preserve"> since 1980, for all standard species since 1991. Additional RFA 10 added in 2009.</w:t>
       </w:r>
     </w:p>
     <w:p>
       <w:r>
-        <w:t>However, this procedure is open to interpretation, if most ages in one area have enough measures, the substitution might not be done. This procedure follows the logic of the person performing the substitution, but it is difficult for the final user to trace back.</w:t>
+        <w:t xml:space="preserve">However, this procedure is open to interpretation, if most ages in one area have enough measures, the substitution </w:t>
+      </w:r>
+      <w:proofErr w:type="gramStart"/>
+      <w:r>
+        <w:t>might not be done</w:t>
+      </w:r>
+      <w:proofErr w:type="gramEnd"/>
+      <w:r>
+        <w:t>. This procedure follows the logic of the person performing the substitution, but it is difficult for the final user to trace back.</w:t>
       </w:r>
     </w:p>
     <w:p>
@@ -2460,15 +2500,47 @@
     </w:p>
     <w:p>
       <w:r>
-        <w:t>Figure x</w:t>
-      </w:r>
-      <w:r>
-        <w:t>: NS-IBTS in 2017 quarter 1 original ALK as submitted to Datras. Each row corresponds to one of the 10 target species and each column corresponds to the 10 RF</w:t>
-      </w:r>
-      <w:r>
-        <w:t>A (Figure x). In red, the age classes that for that area have less than 25 data points, so should be supplemented with nearby areas.</w:t>
+        <w:t xml:space="preserve">Figure </w:t>
+      </w:r>
+      <w:r>
+        <w:t>2</w:t>
+      </w:r>
+      <w:r>
+        <w:t xml:space="preserve">: NS-IBTS in 2017 quarter 1 original ALK as submitted to </w:t>
+      </w:r>
+      <w:proofErr w:type="spellStart"/>
+      <w:r>
+        <w:t>Datras</w:t>
+      </w:r>
+      <w:proofErr w:type="spellEnd"/>
+      <w:r>
+        <w:t xml:space="preserve">. </w:t>
+      </w:r>
+      <w:r>
+        <w:t xml:space="preserve">In the horizontal axis are the different Ages, and in the vertical axis the Length. </w:t>
+      </w:r>
+      <w:r>
+        <w:t>Each row corresponds to one of the 10 target species and each column corresponds to the 10 RF</w:t>
+      </w:r>
+      <w:r>
+        <w:t xml:space="preserve">A (Figure </w:t>
+      </w:r>
+      <w:r>
+        <w:t>1</w:t>
+      </w:r>
+      <w:r>
+        <w:t xml:space="preserve">). In red, age classes that for that area have less than 25 data </w:t>
+      </w:r>
+      <w:proofErr w:type="gramStart"/>
+      <w:r>
+        <w:t>points,</w:t>
+      </w:r>
+      <w:proofErr w:type="gramEnd"/>
+      <w:r>
+        <w:t xml:space="preserve"> so should be supplemented.</w:t>
       </w:r>
     </w:p>
+    <w:p/>
     <w:p>
       <w:r>
         <w:rPr>
@@ -2523,13 +2595,50 @@
         <w:t xml:space="preserve"> </w:t>
       </w:r>
       <w:r>
-        <w:t>Figure y: NS-IBTS for 2017 quarter 1 ALK after manual substitution. In red are age classes that have been supplemented. In this case, all age classes in one area appear supplemented, because the old procedure adds up the whole ALK, not taking into account the different Age classes.</w:t>
+        <w:t xml:space="preserve">Figure </w:t>
+      </w:r>
+      <w:r>
+        <w:t>3</w:t>
+      </w:r>
+      <w:r>
+        <w:t xml:space="preserve">: NS-IBTS for 2017 quarter 1 ALK after </w:t>
+      </w:r>
+      <w:r>
+        <w:rPr>
+          <w:b/>
+        </w:rPr>
+        <w:t>manual substitution</w:t>
+      </w:r>
+      <w:r>
+        <w:t xml:space="preserve">. In red are </w:t>
+      </w:r>
+      <w:r>
+        <w:t>areas</w:t>
+      </w:r>
+      <w:r>
+        <w:t xml:space="preserve"> that </w:t>
+      </w:r>
+      <w:proofErr w:type="gramStart"/>
+      <w:r>
+        <w:t>have been supplemented</w:t>
+      </w:r>
+      <w:proofErr w:type="gramEnd"/>
+      <w:r>
+        <w:t>. In this case, all age classes in one area appear supplemented, because the old procedure adds up the whole ALK, not taking into account the different Age classes.</w:t>
       </w:r>
     </w:p>
     <w:p/>
     <w:p>
       <w:r>
-        <w:t>In the automated procedure, for each species, area and age class, it is checked whether there are at least 25 observations. If not, that age class (not all of them as before) will be supplemented with the data from the nearest area (see Table 1) and so on until all age classes in all areas have at least 25 data points (or until all possible supplementations have been performed).</w:t>
+        <w:t xml:space="preserve">In the automated procedure, for each species, area and age class, it </w:t>
+      </w:r>
+      <w:proofErr w:type="gramStart"/>
+      <w:r>
+        <w:t>is checked</w:t>
+      </w:r>
+      <w:proofErr w:type="gramEnd"/>
+      <w:r>
+        <w:t xml:space="preserve"> whether there are at least 25 observations. If not, that age class (not all of them as before) will be supplemented with the data from the nearest area (see Table 1) and so on until all age classes in all areas have at least 25 data points (or until all possible supplementations have been performed).</w:t>
       </w:r>
     </w:p>
     <w:p>
@@ -2584,18 +2693,133 @@
     </w:p>
     <w:p>
       <w:r>
-        <w:t>Figure z: NS-IBTS 2017 quarter 1 after automated substitution. Please note that for each area, only age classes with less than 25 observations (in red color in figure x, original ALK), have been supplemented.</w:t>
+        <w:t xml:space="preserve">Figure </w:t>
+      </w:r>
+      <w:r>
+        <w:t>4</w:t>
+      </w:r>
+      <w:r>
+        <w:t xml:space="preserve">: NS-IBTS 2017 quarter </w:t>
+      </w:r>
+      <w:proofErr w:type="gramStart"/>
+      <w:r>
+        <w:t>1</w:t>
+      </w:r>
+      <w:proofErr w:type="gramEnd"/>
+      <w:r>
+        <w:t xml:space="preserve"> after automated substitution. Please note that for each area, only age classes with less than 25 observations (</w:t>
+      </w:r>
+      <w:r>
+        <w:t xml:space="preserve">those </w:t>
+      </w:r>
+      <w:r>
+        <w:t xml:space="preserve">in red </w:t>
+      </w:r>
+      <w:r>
+        <w:t xml:space="preserve">here </w:t>
+      </w:r>
+      <w:proofErr w:type="gramStart"/>
+      <w:r>
+        <w:t>and also</w:t>
+      </w:r>
+      <w:proofErr w:type="gramEnd"/>
+      <w:r>
+        <w:t xml:space="preserve"> </w:t>
+      </w:r>
+      <w:r>
+        <w:t xml:space="preserve">in </w:t>
+      </w:r>
+      <w:r>
+        <w:t xml:space="preserve">the </w:t>
+      </w:r>
+      <w:r>
+        <w:t xml:space="preserve">figure </w:t>
+      </w:r>
+      <w:r>
+        <w:t>2</w:t>
+      </w:r>
+      <w:r>
+        <w:t>, original ALK), have been supplemented.</w:t>
       </w:r>
     </w:p>
     <w:p/>
     <w:p>
       <w:r>
-        <w:t>The effect in the indexes is small:</w:t>
+        <w:t xml:space="preserve">The effect in the indexes </w:t>
+      </w:r>
+      <w:r>
+        <w:t xml:space="preserve">has to </w:t>
+      </w:r>
+      <w:proofErr w:type="gramStart"/>
+      <w:r>
+        <w:t>be further investigated</w:t>
+      </w:r>
+      <w:proofErr w:type="gramEnd"/>
+      <w:r>
+        <w:t xml:space="preserve"> but preliminary work indicates that it </w:t>
+      </w:r>
+      <w:r>
+        <w:t xml:space="preserve">is </w:t>
+      </w:r>
+      <w:r>
+        <w:t xml:space="preserve">rather </w:t>
+      </w:r>
+      <w:r>
+        <w:t>small:</w:t>
       </w:r>
     </w:p>
     <w:p>
       <w:r>
-        <w:t>(figures)</w:t>
+        <w:rPr>
+          <w:noProof/>
+          <w:lang w:eastAsia="en-GB"/>
+        </w:rPr>
+        <w:drawing>
+          <wp:inline distT="0" distB="0" distL="0" distR="0">
+            <wp:extent cx="5731510" cy="2865120"/>
+            <wp:effectExtent l="0" t="0" r="2540" b="0"/>
+            <wp:docPr id="5" name="Picture 5"/>
+            <wp:cNvGraphicFramePr>
+              <a:graphicFrameLocks xmlns:a="http://schemas.openxmlformats.org/drawingml/2006/main" noChangeAspect="1"/>
+            </wp:cNvGraphicFramePr>
+            <a:graphic xmlns:a="http://schemas.openxmlformats.org/drawingml/2006/main">
+              <a:graphicData uri="http://schemas.openxmlformats.org/drawingml/2006/picture">
+                <pic:pic xmlns:pic="http://schemas.openxmlformats.org/drawingml/2006/picture">
+                  <pic:nvPicPr>
+                    <pic:cNvPr id="5" name="Indexes_comp_2018q1_ALKold_newSubst.tiff"/>
+                    <pic:cNvPicPr/>
+                  </pic:nvPicPr>
+                  <pic:blipFill>
+                    <a:blip r:embed="rId8" cstate="print">
+                      <a:extLst>
+                        <a:ext uri="{28A0092B-C50C-407E-A947-70E740481C1C}">
+                          <a14:useLocalDpi xmlns:a14="http://schemas.microsoft.com/office/drawing/2010/main" val="0"/>
+                        </a:ext>
+                      </a:extLst>
+                    </a:blip>
+                    <a:stretch>
+                      <a:fillRect/>
+                    </a:stretch>
+                  </pic:blipFill>
+                  <pic:spPr>
+                    <a:xfrm>
+                      <a:off x="0" y="0"/>
+                      <a:ext cx="5731510" cy="2865120"/>
+                    </a:xfrm>
+                    <a:prstGeom prst="rect">
+                      <a:avLst/>
+                    </a:prstGeom>
+                  </pic:spPr>
+                </pic:pic>
+              </a:graphicData>
+            </a:graphic>
+          </wp:inline>
+        </w:drawing>
+      </w:r>
+    </w:p>
+    <w:p>
+      <w:r>
+        <w:t>The mismatches in Plaice, sprat and whiting are due to the selection of areas.</w:t>
       </w:r>
     </w:p>
     <w:p/>
@@ -2611,29 +2835,153 @@
     </w:p>
     <w:p>
       <w:r>
-        <w:t>However, when the substitution is done with the manual procedure, the supplementation affects the whole area, resulting in some cases in exact ALKs across all areas.</w:t>
+        <w:lastRenderedPageBreak/>
+        <w:t xml:space="preserve">However, when the substitution </w:t>
+      </w:r>
+      <w:proofErr w:type="gramStart"/>
+      <w:r>
+        <w:t>is done</w:t>
+      </w:r>
+      <w:proofErr w:type="gramEnd"/>
+      <w:r>
+        <w:t xml:space="preserve"> with the manual procedure, the supplementation affects the whole area, resulting in some cases in exact ALKs across all areas.</w:t>
       </w:r>
     </w:p>
     <w:p>
       <w:r>
-        <w:t>The advantages of the automated procedure mostly refer to transparency and traceability. The substitution procedure can be stored in TAF, so users can replicate it if needed. Furthermore it is much faster than the manual procedure, so it would allow some more time for working groups to check it and in case ask for modifications (in plus groups, in borrowing areas scheme etc).</w:t>
-      </w:r>
-      <w:r>
-        <w:t xml:space="preserve"> This proposed modifications could be coded and replicated every year.</w:t>
-      </w:r>
-      <w:bookmarkStart w:id="0" w:name="_GoBack"/>
-      <w:bookmarkEnd w:id="0"/>
+        <w:t xml:space="preserve">The advantages of the automated procedure mostly refer to transparency and traceability. The substitution procedure can be stored in TAF, so users can replicate it if needed. Furthermore it is much faster than the manual procedure, so it would allow some more time for working groups to check it and in case ask for modifications (in plus groups, in borrowing areas scheme </w:t>
+      </w:r>
+      <w:proofErr w:type="spellStart"/>
+      <w:r>
+        <w:t>etc</w:t>
+      </w:r>
+      <w:proofErr w:type="spellEnd"/>
+      <w:r>
+        <w:t>).</w:t>
+      </w:r>
+      <w:r>
+        <w:t xml:space="preserve"> These</w:t>
+      </w:r>
+      <w:r>
+        <w:t xml:space="preserve"> proposed modifications </w:t>
+      </w:r>
+      <w:proofErr w:type="gramStart"/>
+      <w:r>
+        <w:t>could be coded and replicated every year</w:t>
+      </w:r>
+      <w:proofErr w:type="gramEnd"/>
+      <w:r>
+        <w:t>.</w:t>
+      </w:r>
+    </w:p>
+    <w:p>
+      <w:r>
+        <w:t xml:space="preserve">Still pending for the automated procedure: the production of a table where all supplementations </w:t>
+      </w:r>
+      <w:proofErr w:type="gramStart"/>
+      <w:r>
+        <w:t>can be traced</w:t>
+      </w:r>
+      <w:proofErr w:type="gramEnd"/>
+      <w:r>
+        <w:t xml:space="preserve">. </w:t>
+      </w:r>
+    </w:p>
+    <w:p>
+      <w:r>
+        <w:t xml:space="preserve">The full procedure to produce these figures is in </w:t>
+      </w:r>
+      <w:proofErr w:type="spellStart"/>
+      <w:r>
+        <w:t>github</w:t>
+      </w:r>
+      <w:proofErr w:type="spellEnd"/>
+      <w:r>
+        <w:t>:</w:t>
+      </w:r>
+    </w:p>
+    <w:p>
+      <w:hyperlink r:id="rId9" w:history="1">
+        <w:r>
+          <w:rPr>
+            <w:rStyle w:val="Hyperlink"/>
+          </w:rPr>
+          <w:t>https://github.com/ices-tools-prod/DATRAS</w:t>
+        </w:r>
+      </w:hyperlink>
     </w:p>
     <w:p/>
     <w:p>
       <w:r>
-        <w:t>The full procedure to produce these figures is in github:</w:t>
+        <w:t>We have been doing some tests a</w:t>
+      </w:r>
+      <w:r>
+        <w:t>lso with herring in the Baltic S</w:t>
+      </w:r>
+      <w:r>
+        <w:t>ea</w:t>
+      </w:r>
+      <w:r>
+        <w:t>, but we would need some feedback on whether this task might be of interest and the borrowing areas scheme:</w:t>
       </w:r>
     </w:p>
     <w:p>
       <w:r>
+        <w:rPr>
+          <w:noProof/>
+          <w:lang w:eastAsia="en-GB"/>
+        </w:rPr>
+        <w:drawing>
+          <wp:inline distT="0" distB="0" distL="0" distR="0">
+            <wp:extent cx="5731510" cy="2865120"/>
+            <wp:effectExtent l="0" t="0" r="2540" b="0"/>
+            <wp:docPr id="6" name="Picture 6"/>
+            <wp:cNvGraphicFramePr>
+              <a:graphicFrameLocks xmlns:a="http://schemas.openxmlformats.org/drawingml/2006/main" noChangeAspect="1"/>
+            </wp:cNvGraphicFramePr>
+            <a:graphic xmlns:a="http://schemas.openxmlformats.org/drawingml/2006/main">
+              <a:graphicData uri="http://schemas.openxmlformats.org/drawingml/2006/picture">
+                <pic:pic xmlns:pic="http://schemas.openxmlformats.org/drawingml/2006/picture">
+                  <pic:nvPicPr>
+                    <pic:cNvPr id="6" name="HerBITS2004Q1_ALK.tiff"/>
+                    <pic:cNvPicPr/>
+                  </pic:nvPicPr>
+                  <pic:blipFill>
+                    <a:blip r:embed="rId10" cstate="print">
+                      <a:extLst>
+                        <a:ext uri="{28A0092B-C50C-407E-A947-70E740481C1C}">
+                          <a14:useLocalDpi xmlns:a14="http://schemas.microsoft.com/office/drawing/2010/main" val="0"/>
+                        </a:ext>
+                      </a:extLst>
+                    </a:blip>
+                    <a:stretch>
+                      <a:fillRect/>
+                    </a:stretch>
+                  </pic:blipFill>
+                  <pic:spPr>
+                    <a:xfrm>
+                      <a:off x="0" y="0"/>
+                      <a:ext cx="5731510" cy="2865120"/>
+                    </a:xfrm>
+                    <a:prstGeom prst="rect">
+                      <a:avLst/>
+                    </a:prstGeom>
+                  </pic:spPr>
+                </pic:pic>
+              </a:graphicData>
+            </a:graphic>
+          </wp:inline>
+        </w:drawing>
+      </w:r>
+    </w:p>
+    <w:p>
+      <w:r>
         <w:t xml:space="preserve">   </w:t>
       </w:r>
+    </w:p>
+    <w:p>
+      <w:bookmarkStart w:id="0" w:name="_GoBack"/>
+      <w:bookmarkEnd w:id="0"/>
     </w:p>
     <w:p/>
     <w:sectPr>
@@ -3067,6 +3415,18 @@
     <w:semiHidden/>
     <w:unhideWhenUsed/>
   </w:style>
+  <w:style w:type="character" w:styleId="Hyperlink">
+    <w:name w:val="Hyperlink"/>
+    <w:basedOn w:val="DefaultParagraphFont"/>
+    <w:uiPriority w:val="99"/>
+    <w:semiHidden/>
+    <w:unhideWhenUsed/>
+    <w:rsid w:val="00CC5F60"/>
+    <w:rPr>
+      <w:color w:val="0000FF"/>
+      <w:u w:val="single"/>
+    </w:rPr>
+  </w:style>
 </w:styles>
 </file>
 

</xml_diff>